<commit_message>
Mise à jour du rapport et du JDT
</commit_message>
<xml_diff>
--- a/01_Doc/04_Rapport/040-Rapport_dossantogo_levequelo.docx
+++ b/01_Doc/04_Rapport/040-Rapport_dossantogo_levequelo.docx
@@ -4,7 +4,15 @@
   <w:body>
     <w:p>
       <w:pPr>
-        <w:jc w:val="center"/>
+        <w:rPr>
+          <w:rFonts w:ascii="Century Gothic" w:hAnsi="Century Gothic"/>
+          <w:sz w:val="28"/>
+          <w:szCs w:val="28"/>
+        </w:rPr>
+      </w:pPr>
+    </w:p>
+    <w:p>
+      <w:pPr>
         <w:rPr>
           <w:rFonts w:ascii="Adobe Gurmukhi" w:hAnsi="Adobe Gurmukhi" w:cs="Adobe Gurmukhi"/>
           <w:b/>
@@ -31,10 +39,10 @@
               <wp:anchor distT="45720" distB="45720" distL="114300" distR="114300" simplePos="0" relativeHeight="251660288" behindDoc="0" locked="0" layoutInCell="1" allowOverlap="1">
                 <wp:simplePos x="0" y="0"/>
                 <wp:positionH relativeFrom="margin">
-                  <wp:posOffset>1641475</wp:posOffset>
+                  <wp:align>center</wp:align>
                 </wp:positionH>
                 <wp:positionV relativeFrom="paragraph">
-                  <wp:posOffset>6189345</wp:posOffset>
+                  <wp:posOffset>5062220</wp:posOffset>
                 </wp:positionV>
                 <wp:extent cx="2481580" cy="1092200"/>
                 <wp:effectExtent l="0" t="0" r="0" b="0"/>
@@ -143,7 +151,7 @@
                 <v:stroke joinstyle="miter"/>
                 <v:path gradientshapeok="t" o:connecttype="rect"/>
               </v:shapetype>
-              <v:shape id="Zone de texte 2" o:spid="_x0000_s1026" type="#_x0000_t202" style="position:absolute;left:0;text-align:left;margin-left:129.25pt;margin-top:487.35pt;width:195.4pt;height:86pt;z-index:251660288;visibility:visible;mso-wrap-style:square;mso-width-percent:0;mso-height-percent:0;mso-wrap-distance-left:9pt;mso-wrap-distance-top:3.6pt;mso-wrap-distance-right:9pt;mso-wrap-distance-bottom:3.6pt;mso-position-horizontal:absolute;mso-position-horizontal-relative:margin;mso-position-vertical:absolute;mso-position-vertical-relative:text;mso-width-percent:0;mso-height-percent:0;mso-width-relative:margin;mso-height-relative:margin;v-text-anchor:top" o:gfxdata="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" filled="f" stroked="f">
+              <v:shape id="Zone de texte 2" o:spid="_x0000_s1026" type="#_x0000_t202" style="position:absolute;margin-left:0;margin-top:398.6pt;width:195.4pt;height:86pt;z-index:251660288;visibility:visible;mso-wrap-style:square;mso-width-percent:0;mso-height-percent:0;mso-wrap-distance-left:9pt;mso-wrap-distance-top:3.6pt;mso-wrap-distance-right:9pt;mso-wrap-distance-bottom:3.6pt;mso-position-horizontal:center;mso-position-horizontal-relative:margin;mso-position-vertical:absolute;mso-position-vertical-relative:text;mso-width-percent:0;mso-height-percent:0;mso-width-relative:margin;mso-height-relative:margin;v-text-anchor:top" o:gfxdata="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" filled="f" stroked="f">
                 <v:textbox>
                   <w:txbxContent>
                     <w:p>
@@ -225,7 +233,7 @@
               <wp:align>center</wp:align>
             </wp:positionH>
             <wp:positionV relativeFrom="paragraph">
-              <wp:posOffset>2517742</wp:posOffset>
+              <wp:posOffset>1437640</wp:posOffset>
             </wp:positionV>
             <wp:extent cx="7517130" cy="5333365"/>
             <wp:effectExtent l="0" t="0" r="7620" b="635"/>
@@ -289,51 +297,14 @@
           </wp:anchor>
         </w:drawing>
       </w:r>
-      <w:proofErr w:type="spellStart"/>
       <w:r>
         <w:rPr>
-          <w:rFonts w:ascii="Adobe Gurmukhi" w:hAnsi="Adobe Gurmukhi" w:cs="Adobe Gurmukhi"/>
-          <w:b/>
-          <w:color w:val="FF0000"/>
-          <w:sz w:val="144"/>
-          <w:szCs w:val="144"/>
-          <w:u w:val="single"/>
-        </w:rPr>
-        <w:t>Crunchy</w:t>
-      </w:r>
-      <w:proofErr w:type="spellEnd"/>
-    </w:p>
-    <w:p>
-      <w:pPr>
-        <w:rPr>
-          <w:rFonts w:ascii="Source Sans Pro" w:hAnsi="Source Sans Pro"/>
+          <w:rFonts w:ascii="Century Gothic" w:hAnsi="Century Gothic"/>
           <w:sz w:val="28"/>
           <w:szCs w:val="28"/>
         </w:rPr>
-      </w:pPr>
-      <w:bookmarkStart w:id="0" w:name="_GoBack"/>
-      <w:bookmarkEnd w:id="0"/>
-      <w:r>
-        <w:rPr>
-          <w:rFonts w:ascii="Century Gothic" w:hAnsi="Century Gothic"/>
-          <w:sz w:val="28"/>
-          <w:szCs w:val="28"/>
-        </w:rPr>
         <w:br w:type="page"/>
       </w:r>
-      <w:proofErr w:type="spellStart"/>
-      <w:proofErr w:type="gramStart"/>
-      <w:r>
-        <w:rPr>
-          <w:rFonts w:ascii="Source Sans Pro" w:hAnsi="Source Sans Pro"/>
-          <w:sz w:val="28"/>
-          <w:szCs w:val="28"/>
-        </w:rPr>
-        <w:lastRenderedPageBreak/>
-        <w:t>fqwqf</w:t>
-      </w:r>
-      <w:proofErr w:type="spellEnd"/>
-      <w:proofErr w:type="gramEnd"/>
     </w:p>
     <w:sdt>
       <w:sdtPr>
@@ -1673,12 +1644,12 @@
       <w:pPr>
         <w:pStyle w:val="Titre1"/>
       </w:pPr>
-      <w:bookmarkStart w:id="1" w:name="_Toc164898"/>
+      <w:bookmarkStart w:id="0" w:name="_Toc164898"/>
       <w:r>
         <w:lastRenderedPageBreak/>
         <w:t>Introduction</w:t>
       </w:r>
-      <w:bookmarkEnd w:id="1"/>
+      <w:bookmarkEnd w:id="0"/>
     </w:p>
     <w:p>
       <w:pPr>
@@ -1945,23 +1916,23 @@
       <w:pPr>
         <w:pStyle w:val="Titre1"/>
       </w:pPr>
-      <w:bookmarkStart w:id="2" w:name="_Toc164899"/>
+      <w:bookmarkStart w:id="1" w:name="_Toc164899"/>
       <w:r>
         <w:lastRenderedPageBreak/>
         <w:t>Analyse</w:t>
       </w:r>
-      <w:bookmarkEnd w:id="2"/>
+      <w:bookmarkEnd w:id="1"/>
     </w:p>
     <w:p/>
     <w:p>
       <w:pPr>
         <w:pStyle w:val="Titre2"/>
       </w:pPr>
-      <w:bookmarkStart w:id="3" w:name="_Toc164900"/>
+      <w:bookmarkStart w:id="2" w:name="_Toc164900"/>
       <w:r>
         <w:t>HTML</w:t>
       </w:r>
-      <w:bookmarkEnd w:id="3"/>
+      <w:bookmarkEnd w:id="2"/>
     </w:p>
     <w:p/>
     <w:p>
@@ -2211,12 +2182,12 @@
       <w:pPr>
         <w:pStyle w:val="Titre2"/>
       </w:pPr>
-      <w:bookmarkStart w:id="4" w:name="_Toc164901"/>
+      <w:bookmarkStart w:id="3" w:name="_Toc164901"/>
       <w:r>
         <w:lastRenderedPageBreak/>
         <w:t>Base de données</w:t>
       </w:r>
-      <w:bookmarkEnd w:id="4"/>
+      <w:bookmarkEnd w:id="3"/>
     </w:p>
     <w:p>
       <w:pPr>
@@ -2483,12 +2454,12 @@
       <w:pPr>
         <w:pStyle w:val="Titre2"/>
       </w:pPr>
-      <w:bookmarkStart w:id="5" w:name="_Toc164902"/>
+      <w:bookmarkStart w:id="4" w:name="_Toc164902"/>
       <w:r>
         <w:lastRenderedPageBreak/>
         <w:t>Structure du code</w:t>
       </w:r>
-      <w:bookmarkEnd w:id="5"/>
+      <w:bookmarkEnd w:id="4"/>
     </w:p>
     <w:p>
       <w:pPr>
@@ -3034,12 +3005,12 @@
       <w:pPr>
         <w:pStyle w:val="Titre1"/>
       </w:pPr>
-      <w:bookmarkStart w:id="6" w:name="_Toc164903"/>
+      <w:bookmarkStart w:id="5" w:name="_Toc164903"/>
       <w:r>
         <w:lastRenderedPageBreak/>
         <w:t>Réalisation</w:t>
       </w:r>
-      <w:bookmarkEnd w:id="6"/>
+      <w:bookmarkEnd w:id="5"/>
     </w:p>
     <w:p>
       <w:pPr>
@@ -3057,11 +3028,11 @@
       <w:pPr>
         <w:pStyle w:val="Titre2"/>
       </w:pPr>
-      <w:bookmarkStart w:id="7" w:name="_Toc164904"/>
+      <w:bookmarkStart w:id="6" w:name="_Toc164904"/>
       <w:r>
         <w:t>Gestion des Images</w:t>
       </w:r>
-      <w:bookmarkEnd w:id="7"/>
+      <w:bookmarkEnd w:id="6"/>
     </w:p>
     <w:p>
       <w:pPr>
@@ -3319,50 +3290,668 @@
       <w:pPr>
         <w:pStyle w:val="Titre2"/>
       </w:pPr>
-      <w:bookmarkStart w:id="8" w:name="_Toc164905"/>
-      <w:proofErr w:type="spellStart"/>
+      <w:bookmarkStart w:id="7" w:name="_Toc164905"/>
       <w:r>
         <w:lastRenderedPageBreak/>
         <w:t>Eco-Conception</w:t>
       </w:r>
+      <w:bookmarkEnd w:id="7"/>
+    </w:p>
+    <w:p>
+      <w:pPr>
+        <w:pStyle w:val="Titre2"/>
+        <w:numPr>
+          <w:ilvl w:val="0"/>
+          <w:numId w:val="0"/>
+        </w:numPr>
+        <w:ind w:left="576"/>
+      </w:pPr>
+    </w:p>
+    <w:p>
+      <w:pPr>
+        <w:rPr>
+          <w:rFonts w:ascii="Times New Roman" w:hAnsi="Times New Roman" w:cs="Times New Roman"/>
+        </w:rPr>
+      </w:pPr>
+      <w:r>
+        <w:rPr>
+          <w:rFonts w:ascii="Times New Roman" w:hAnsi="Times New Roman" w:cs="Times New Roman"/>
+        </w:rPr>
+        <w:t xml:space="preserve">Les points d’Eco-Conception numéro 26,x,x,x,x,x,x,x,x celon ce </w:t>
+      </w:r>
+      <w:hyperlink r:id="rId8" w:history="1">
+        <w:r>
+          <w:rPr>
+            <w:rStyle w:val="Lienhypertexte"/>
+            <w:rFonts w:ascii="Times New Roman" w:hAnsi="Times New Roman" w:cs="Times New Roman"/>
+            <w:u w:val="none"/>
+          </w:rPr>
+          <w:t>site</w:t>
+        </w:r>
+      </w:hyperlink>
+      <w:r>
+        <w:rPr>
+          <w:rFonts w:ascii="Times New Roman" w:hAnsi="Times New Roman" w:cs="Times New Roman"/>
+        </w:rPr>
+        <w:t>, sont respectés durant ce projet</w:t>
+      </w:r>
+      <w:r>
+        <w:rPr>
+          <w:rFonts w:ascii="Times New Roman" w:hAnsi="Times New Roman" w:cs="Times New Roman"/>
+        </w:rPr>
+        <w:t>  :</w:t>
+      </w:r>
+    </w:p>
+    <w:p>
+      <w:pPr>
+        <w:rPr>
+          <w:rFonts w:ascii="Century Gothic" w:hAnsi="Century Gothic"/>
+          <w:b/>
+          <w:u w:val="single"/>
+        </w:rPr>
+      </w:pPr>
+      <w:r>
+        <w:rPr>
+          <w:noProof/>
+          <w:lang w:eastAsia="fr-CH"/>
+        </w:rPr>
+        <w:drawing>
+          <wp:inline distT="0" distB="0" distL="0" distR="0" wp14:anchorId="3397E6D7" wp14:editId="657F92C1">
+            <wp:extent cx="5759450" cy="260985"/>
+            <wp:effectExtent l="0" t="0" r="0" b="5715"/>
+            <wp:docPr id="1" name="Image 1" descr="H:\P40\02_Ecoconception\Capture.PNG"/>
+            <wp:cNvGraphicFramePr>
+              <a:graphicFrameLocks xmlns:a="http://schemas.openxmlformats.org/drawingml/2006/main" noChangeAspect="1"/>
+            </wp:cNvGraphicFramePr>
+            <a:graphic xmlns:a="http://schemas.openxmlformats.org/drawingml/2006/main">
+              <a:graphicData uri="http://schemas.openxmlformats.org/drawingml/2006/picture">
+                <pic:pic xmlns:pic="http://schemas.openxmlformats.org/drawingml/2006/picture">
+                  <pic:nvPicPr>
+                    <pic:cNvPr id="0" name="Picture 1" descr="H:\P40\02_Ecoconception\Capture.PNG"/>
+                    <pic:cNvPicPr>
+                      <a:picLocks noChangeAspect="1" noChangeArrowheads="1"/>
+                    </pic:cNvPicPr>
+                  </pic:nvPicPr>
+                  <pic:blipFill>
+                    <a:blip r:embed="rId9">
+                      <a:extLst>
+                        <a:ext uri="{28A0092B-C50C-407E-A947-70E740481C1C}">
+                          <a14:useLocalDpi xmlns:a14="http://schemas.microsoft.com/office/drawing/2010/main" val="0"/>
+                        </a:ext>
+                      </a:extLst>
+                    </a:blip>
+                    <a:srcRect/>
+                    <a:stretch>
+                      <a:fillRect/>
+                    </a:stretch>
+                  </pic:blipFill>
+                  <pic:spPr bwMode="auto">
+                    <a:xfrm>
+                      <a:off x="0" y="0"/>
+                      <a:ext cx="5759450" cy="260985"/>
+                    </a:xfrm>
+                    <a:prstGeom prst="rect">
+                      <a:avLst/>
+                    </a:prstGeom>
+                    <a:noFill/>
+                    <a:ln>
+                      <a:noFill/>
+                    </a:ln>
+                  </pic:spPr>
+                </pic:pic>
+              </a:graphicData>
+            </a:graphic>
+          </wp:inline>
+        </w:drawing>
+      </w:r>
+    </w:p>
+    <w:p>
+      <w:pPr>
+        <w:rPr>
+          <w:rFonts w:ascii="Times New Roman" w:hAnsi="Times New Roman" w:cs="Times New Roman"/>
+        </w:rPr>
+      </w:pPr>
+      <w:r>
+        <w:rPr>
+          <w:rFonts w:ascii="Times New Roman" w:hAnsi="Times New Roman" w:cs="Times New Roman"/>
+        </w:rPr>
+        <w:t>Le moyen de contact est accessible sur chaque page en un clic avec une fenêtre de Pop-Up qui s’affiche</w:t>
+      </w:r>
+      <w:r>
+        <w:rPr>
+          <w:rFonts w:ascii="Times New Roman" w:hAnsi="Times New Roman" w:cs="Times New Roman"/>
+        </w:rPr>
+        <w:t>.</w:t>
+      </w:r>
+    </w:p>
+    <w:p>
+      <w:pPr>
+        <w:rPr>
+          <w:rFonts w:ascii="Times New Roman" w:hAnsi="Times New Roman" w:cs="Times New Roman"/>
+        </w:rPr>
+      </w:pPr>
+      <w:r>
+        <w:rPr>
+          <w:noProof/>
+          <w:lang w:eastAsia="fr-CH"/>
+        </w:rPr>
+        <w:drawing>
+          <wp:inline distT="0" distB="0" distL="0" distR="0" wp14:anchorId="5057B7D3" wp14:editId="50340B9E">
+            <wp:extent cx="5759450" cy="273050"/>
+            <wp:effectExtent l="0" t="0" r="0" b="0"/>
+            <wp:docPr id="7" name="Image 7" descr="H:\P40\02_Ecoconception\Capture6.PNG"/>
+            <wp:cNvGraphicFramePr>
+              <a:graphicFrameLocks xmlns:a="http://schemas.openxmlformats.org/drawingml/2006/main" noChangeAspect="1"/>
+            </wp:cNvGraphicFramePr>
+            <a:graphic xmlns:a="http://schemas.openxmlformats.org/drawingml/2006/main">
+              <a:graphicData uri="http://schemas.openxmlformats.org/drawingml/2006/picture">
+                <pic:pic xmlns:pic="http://schemas.openxmlformats.org/drawingml/2006/picture">
+                  <pic:nvPicPr>
+                    <pic:cNvPr id="0" name="Picture 7" descr="H:\P40\02_Ecoconception\Capture6.PNG"/>
+                    <pic:cNvPicPr>
+                      <a:picLocks noChangeAspect="1" noChangeArrowheads="1"/>
+                    </pic:cNvPicPr>
+                  </pic:nvPicPr>
+                  <pic:blipFill>
+                    <a:blip r:embed="rId10">
+                      <a:extLst>
+                        <a:ext uri="{28A0092B-C50C-407E-A947-70E740481C1C}">
+                          <a14:useLocalDpi xmlns:a14="http://schemas.microsoft.com/office/drawing/2010/main" val="0"/>
+                        </a:ext>
+                      </a:extLst>
+                    </a:blip>
+                    <a:srcRect/>
+                    <a:stretch>
+                      <a:fillRect/>
+                    </a:stretch>
+                  </pic:blipFill>
+                  <pic:spPr bwMode="auto">
+                    <a:xfrm>
+                      <a:off x="0" y="0"/>
+                      <a:ext cx="5759450" cy="273050"/>
+                    </a:xfrm>
+                    <a:prstGeom prst="rect">
+                      <a:avLst/>
+                    </a:prstGeom>
+                    <a:noFill/>
+                    <a:ln>
+                      <a:noFill/>
+                    </a:ln>
+                  </pic:spPr>
+                </pic:pic>
+              </a:graphicData>
+            </a:graphic>
+          </wp:inline>
+        </w:drawing>
+      </w:r>
+    </w:p>
+    <w:p>
+      <w:pPr>
+        <w:rPr>
+          <w:rFonts w:ascii="Times New Roman" w:hAnsi="Times New Roman" w:cs="Times New Roman"/>
+        </w:rPr>
+      </w:pPr>
+      <w:r>
+        <w:rPr>
+          <w:rFonts w:ascii="Times New Roman" w:hAnsi="Times New Roman" w:cs="Times New Roman"/>
+        </w:rPr>
+        <w:t>L’utilisateur est capable de copier et coller le contenu dans les champs de formulaire.</w:t>
+      </w:r>
+    </w:p>
+    <w:p>
+      <w:pPr>
+        <w:rPr>
+          <w:rFonts w:ascii="Times New Roman" w:hAnsi="Times New Roman" w:cs="Times New Roman"/>
+        </w:rPr>
+      </w:pPr>
+      <w:r>
+        <w:rPr>
+          <w:noProof/>
+          <w:lang w:eastAsia="fr-CH"/>
+        </w:rPr>
+        <w:drawing>
+          <wp:inline distT="0" distB="0" distL="0" distR="0" wp14:anchorId="3C424E6D" wp14:editId="56C78F53">
+            <wp:extent cx="5759450" cy="498475"/>
+            <wp:effectExtent l="0" t="0" r="0" b="0"/>
+            <wp:docPr id="11" name="Image 11" descr="H:\P40\02_Ecoconception\Capture10.PNG"/>
+            <wp:cNvGraphicFramePr>
+              <a:graphicFrameLocks xmlns:a="http://schemas.openxmlformats.org/drawingml/2006/main" noChangeAspect="1"/>
+            </wp:cNvGraphicFramePr>
+            <a:graphic xmlns:a="http://schemas.openxmlformats.org/drawingml/2006/main">
+              <a:graphicData uri="http://schemas.openxmlformats.org/drawingml/2006/picture">
+                <pic:pic xmlns:pic="http://schemas.openxmlformats.org/drawingml/2006/picture">
+                  <pic:nvPicPr>
+                    <pic:cNvPr id="0" name="Picture 11" descr="H:\P40\02_Ecoconception\Capture10.PNG"/>
+                    <pic:cNvPicPr>
+                      <a:picLocks noChangeAspect="1" noChangeArrowheads="1"/>
+                    </pic:cNvPicPr>
+                  </pic:nvPicPr>
+                  <pic:blipFill>
+                    <a:blip r:embed="rId11">
+                      <a:extLst>
+                        <a:ext uri="{28A0092B-C50C-407E-A947-70E740481C1C}">
+                          <a14:useLocalDpi xmlns:a14="http://schemas.microsoft.com/office/drawing/2010/main" val="0"/>
+                        </a:ext>
+                      </a:extLst>
+                    </a:blip>
+                    <a:srcRect/>
+                    <a:stretch>
+                      <a:fillRect/>
+                    </a:stretch>
+                  </pic:blipFill>
+                  <pic:spPr bwMode="auto">
+                    <a:xfrm>
+                      <a:off x="0" y="0"/>
+                      <a:ext cx="5759450" cy="498475"/>
+                    </a:xfrm>
+                    <a:prstGeom prst="rect">
+                      <a:avLst/>
+                    </a:prstGeom>
+                    <a:noFill/>
+                    <a:ln>
+                      <a:noFill/>
+                    </a:ln>
+                  </pic:spPr>
+                </pic:pic>
+              </a:graphicData>
+            </a:graphic>
+          </wp:inline>
+        </w:drawing>
+      </w:r>
+    </w:p>
+    <w:p>
+      <w:pPr>
+        <w:rPr>
+          <w:rFonts w:ascii="Times New Roman" w:hAnsi="Times New Roman" w:cs="Times New Roman"/>
+        </w:rPr>
+      </w:pPr>
+      <w:r>
+        <w:rPr>
+          <w:rFonts w:ascii="Times New Roman" w:hAnsi="Times New Roman" w:cs="Times New Roman"/>
+        </w:rPr>
+        <w:t>Grace au menu supérieur, l’</w:t>
+      </w:r>
+      <w:r>
+        <w:rPr>
+          <w:rFonts w:ascii="Times New Roman" w:hAnsi="Times New Roman" w:cs="Times New Roman"/>
+        </w:rPr>
+        <w:t xml:space="preserve">utilisateur est capable de </w:t>
+      </w:r>
+      <w:r>
+        <w:rPr>
+          <w:rFonts w:ascii="Times New Roman" w:hAnsi="Times New Roman" w:cs="Times New Roman"/>
+        </w:rPr>
+        <w:t>cliquer sur « Accueil » pour revenir sur la page.</w:t>
+      </w:r>
+    </w:p>
+    <w:p>
+      <w:pPr>
+        <w:rPr>
+          <w:rFonts w:ascii="Times New Roman" w:hAnsi="Times New Roman" w:cs="Times New Roman"/>
+        </w:rPr>
+      </w:pPr>
+      <w:r>
+        <w:rPr>
+          <w:noProof/>
+          <w:lang w:eastAsia="fr-CH"/>
+        </w:rPr>
+        <w:drawing>
+          <wp:inline distT="0" distB="0" distL="0" distR="0" wp14:anchorId="10D75BD9" wp14:editId="30EB3D58">
+            <wp:extent cx="5759450" cy="474980"/>
+            <wp:effectExtent l="0" t="0" r="0" b="1270"/>
+            <wp:docPr id="10" name="Image 10" descr="H:\P40\02_Ecoconception\Capture9.PNG"/>
+            <wp:cNvGraphicFramePr>
+              <a:graphicFrameLocks xmlns:a="http://schemas.openxmlformats.org/drawingml/2006/main" noChangeAspect="1"/>
+            </wp:cNvGraphicFramePr>
+            <a:graphic xmlns:a="http://schemas.openxmlformats.org/drawingml/2006/main">
+              <a:graphicData uri="http://schemas.openxmlformats.org/drawingml/2006/picture">
+                <pic:pic xmlns:pic="http://schemas.openxmlformats.org/drawingml/2006/picture">
+                  <pic:nvPicPr>
+                    <pic:cNvPr id="0" name="Picture 10" descr="H:\P40\02_Ecoconception\Capture9.PNG"/>
+                    <pic:cNvPicPr>
+                      <a:picLocks noChangeAspect="1" noChangeArrowheads="1"/>
+                    </pic:cNvPicPr>
+                  </pic:nvPicPr>
+                  <pic:blipFill>
+                    <a:blip r:embed="rId12">
+                      <a:extLst>
+                        <a:ext uri="{28A0092B-C50C-407E-A947-70E740481C1C}">
+                          <a14:useLocalDpi xmlns:a14="http://schemas.microsoft.com/office/drawing/2010/main" val="0"/>
+                        </a:ext>
+                      </a:extLst>
+                    </a:blip>
+                    <a:srcRect/>
+                    <a:stretch>
+                      <a:fillRect/>
+                    </a:stretch>
+                  </pic:blipFill>
+                  <pic:spPr bwMode="auto">
+                    <a:xfrm>
+                      <a:off x="0" y="0"/>
+                      <a:ext cx="5759450" cy="474980"/>
+                    </a:xfrm>
+                    <a:prstGeom prst="rect">
+                      <a:avLst/>
+                    </a:prstGeom>
+                    <a:noFill/>
+                    <a:ln>
+                      <a:noFill/>
+                    </a:ln>
+                  </pic:spPr>
+                </pic:pic>
+              </a:graphicData>
+            </a:graphic>
+          </wp:inline>
+        </w:drawing>
+      </w:r>
+    </w:p>
+    <w:p>
+      <w:pPr>
+        <w:rPr>
+          <w:rFonts w:ascii="Times New Roman" w:hAnsi="Times New Roman" w:cs="Times New Roman"/>
+        </w:rPr>
+      </w:pPr>
+      <w:r>
+        <w:rPr>
+          <w:rFonts w:ascii="Times New Roman" w:hAnsi="Times New Roman" w:cs="Times New Roman"/>
+        </w:rPr>
+        <w:t>Un commentaire indique la langue du contenu dans le code source de chaque page.</w:t>
+      </w:r>
+    </w:p>
+    <w:p>
+      <w:pPr>
+        <w:rPr>
+          <w:rFonts w:ascii="Times New Roman" w:hAnsi="Times New Roman" w:cs="Times New Roman"/>
+        </w:rPr>
+      </w:pPr>
+      <w:r>
+        <w:rPr>
+          <w:noProof/>
+          <w:lang w:eastAsia="fr-CH"/>
+        </w:rPr>
+        <w:drawing>
+          <wp:inline distT="0" distB="0" distL="0" distR="0" wp14:anchorId="5DF2AD2C" wp14:editId="41EA6B1E">
+            <wp:extent cx="5759450" cy="451485"/>
+            <wp:effectExtent l="0" t="0" r="0" b="5715"/>
+            <wp:docPr id="9" name="Image 9" descr="H:\P40\02_Ecoconception\Capture8.PNG"/>
+            <wp:cNvGraphicFramePr>
+              <a:graphicFrameLocks xmlns:a="http://schemas.openxmlformats.org/drawingml/2006/main" noChangeAspect="1"/>
+            </wp:cNvGraphicFramePr>
+            <a:graphic xmlns:a="http://schemas.openxmlformats.org/drawingml/2006/main">
+              <a:graphicData uri="http://schemas.openxmlformats.org/drawingml/2006/picture">
+                <pic:pic xmlns:pic="http://schemas.openxmlformats.org/drawingml/2006/picture">
+                  <pic:nvPicPr>
+                    <pic:cNvPr id="0" name="Picture 9" descr="H:\P40\02_Ecoconception\Capture8.PNG"/>
+                    <pic:cNvPicPr>
+                      <a:picLocks noChangeAspect="1" noChangeArrowheads="1"/>
+                    </pic:cNvPicPr>
+                  </pic:nvPicPr>
+                  <pic:blipFill>
+                    <a:blip r:embed="rId13">
+                      <a:extLst>
+                        <a:ext uri="{28A0092B-C50C-407E-A947-70E740481C1C}">
+                          <a14:useLocalDpi xmlns:a14="http://schemas.microsoft.com/office/drawing/2010/main" val="0"/>
+                        </a:ext>
+                      </a:extLst>
+                    </a:blip>
+                    <a:srcRect/>
+                    <a:stretch>
+                      <a:fillRect/>
+                    </a:stretch>
+                  </pic:blipFill>
+                  <pic:spPr bwMode="auto">
+                    <a:xfrm>
+                      <a:off x="0" y="0"/>
+                      <a:ext cx="5759450" cy="451485"/>
+                    </a:xfrm>
+                    <a:prstGeom prst="rect">
+                      <a:avLst/>
+                    </a:prstGeom>
+                    <a:noFill/>
+                    <a:ln>
+                      <a:noFill/>
+                    </a:ln>
+                  </pic:spPr>
+                </pic:pic>
+              </a:graphicData>
+            </a:graphic>
+          </wp:inline>
+        </w:drawing>
+      </w:r>
+    </w:p>
+    <w:p>
+      <w:pPr>
+        <w:rPr>
+          <w:rFonts w:ascii="Times New Roman" w:hAnsi="Times New Roman" w:cs="Times New Roman"/>
+        </w:rPr>
+      </w:pPr>
+      <w:r>
+        <w:rPr>
+          <w:rFonts w:ascii="Times New Roman" w:hAnsi="Times New Roman" w:cs="Times New Roman"/>
+        </w:rPr>
+        <w:t>Le nom du site est toujours affiché à côté du menu supérieur et les noms des auteurs sont sités dans les pieds de page.</w:t>
+      </w:r>
+    </w:p>
+    <w:p>
+      <w:pPr>
+        <w:rPr>
+          <w:rFonts w:ascii="Times New Roman" w:hAnsi="Times New Roman" w:cs="Times New Roman"/>
+        </w:rPr>
+      </w:pPr>
+      <w:r>
+        <w:rPr>
+          <w:noProof/>
+          <w:lang w:eastAsia="fr-CH"/>
+        </w:rPr>
+        <w:drawing>
+          <wp:inline distT="0" distB="0" distL="0" distR="0" wp14:anchorId="4799911D" wp14:editId="6960E1FF">
+            <wp:extent cx="5759450" cy="308610"/>
+            <wp:effectExtent l="0" t="0" r="0" b="0"/>
+            <wp:docPr id="4" name="Image 4" descr="H:\P40\02_Ecoconception\Capture2.PNG"/>
+            <wp:cNvGraphicFramePr>
+              <a:graphicFrameLocks xmlns:a="http://schemas.openxmlformats.org/drawingml/2006/main" noChangeAspect="1"/>
+            </wp:cNvGraphicFramePr>
+            <a:graphic xmlns:a="http://schemas.openxmlformats.org/drawingml/2006/main">
+              <a:graphicData uri="http://schemas.openxmlformats.org/drawingml/2006/picture">
+                <pic:pic xmlns:pic="http://schemas.openxmlformats.org/drawingml/2006/picture">
+                  <pic:nvPicPr>
+                    <pic:cNvPr id="0" name="Picture 3" descr="H:\P40\02_Ecoconception\Capture2.PNG"/>
+                    <pic:cNvPicPr>
+                      <a:picLocks noChangeAspect="1" noChangeArrowheads="1"/>
+                    </pic:cNvPicPr>
+                  </pic:nvPicPr>
+                  <pic:blipFill>
+                    <a:blip r:embed="rId14">
+                      <a:extLst>
+                        <a:ext uri="{28A0092B-C50C-407E-A947-70E740481C1C}">
+                          <a14:useLocalDpi xmlns:a14="http://schemas.microsoft.com/office/drawing/2010/main" val="0"/>
+                        </a:ext>
+                      </a:extLst>
+                    </a:blip>
+                    <a:srcRect/>
+                    <a:stretch>
+                      <a:fillRect/>
+                    </a:stretch>
+                  </pic:blipFill>
+                  <pic:spPr bwMode="auto">
+                    <a:xfrm>
+                      <a:off x="0" y="0"/>
+                      <a:ext cx="5759450" cy="308610"/>
+                    </a:xfrm>
+                    <a:prstGeom prst="rect">
+                      <a:avLst/>
+                    </a:prstGeom>
+                    <a:noFill/>
+                    <a:ln>
+                      <a:noFill/>
+                    </a:ln>
+                  </pic:spPr>
+                </pic:pic>
+              </a:graphicData>
+            </a:graphic>
+          </wp:inline>
+        </w:drawing>
+      </w:r>
+    </w:p>
+    <w:p>
+      <w:pPr>
+        <w:rPr>
+          <w:rFonts w:ascii="Times New Roman" w:hAnsi="Times New Roman" w:cs="Times New Roman"/>
+        </w:rPr>
+      </w:pPr>
+      <w:r>
+        <w:rPr>
+          <w:rFonts w:ascii="Times New Roman" w:hAnsi="Times New Roman" w:cs="Times New Roman"/>
+        </w:rPr>
+        <w:t>L’utilisateur peut voir le nom de la page où il est grâce au menu d’en tête. Le nom de la page est en gras</w:t>
+      </w:r>
+      <w:r>
+        <w:rPr>
+          <w:rFonts w:ascii="Times New Roman" w:hAnsi="Times New Roman" w:cs="Times New Roman"/>
+          <w:noProof/>
+          <w:lang w:eastAsia="fr-CH"/>
+        </w:rPr>
+        <w:drawing>
+          <wp:inline distT="0" distB="0" distL="0" distR="0">
+            <wp:extent cx="5743575" cy="514350"/>
+            <wp:effectExtent l="0" t="0" r="9525" b="0"/>
+            <wp:docPr id="5" name="Image 5" descr="C:\Users\dossantogo\Pictures\Capture.PNG"/>
+            <wp:cNvGraphicFramePr>
+              <a:graphicFrameLocks xmlns:a="http://schemas.openxmlformats.org/drawingml/2006/main" noChangeAspect="1"/>
+            </wp:cNvGraphicFramePr>
+            <a:graphic xmlns:a="http://schemas.openxmlformats.org/drawingml/2006/main">
+              <a:graphicData uri="http://schemas.openxmlformats.org/drawingml/2006/picture">
+                <pic:pic xmlns:pic="http://schemas.openxmlformats.org/drawingml/2006/picture">
+                  <pic:nvPicPr>
+                    <pic:cNvPr id="0" name="Picture 1" descr="C:\Users\dossantogo\Pictures\Capture.PNG"/>
+                    <pic:cNvPicPr>
+                      <a:picLocks noChangeAspect="1" noChangeArrowheads="1"/>
+                    </pic:cNvPicPr>
+                  </pic:nvPicPr>
+                  <pic:blipFill>
+                    <a:blip r:embed="rId15">
+                      <a:extLst>
+                        <a:ext uri="{28A0092B-C50C-407E-A947-70E740481C1C}">
+                          <a14:useLocalDpi xmlns:a14="http://schemas.microsoft.com/office/drawing/2010/main" val="0"/>
+                        </a:ext>
+                      </a:extLst>
+                    </a:blip>
+                    <a:srcRect/>
+                    <a:stretch>
+                      <a:fillRect/>
+                    </a:stretch>
+                  </pic:blipFill>
+                  <pic:spPr bwMode="auto">
+                    <a:xfrm>
+                      <a:off x="0" y="0"/>
+                      <a:ext cx="5743575" cy="514350"/>
+                    </a:xfrm>
+                    <a:prstGeom prst="rect">
+                      <a:avLst/>
+                    </a:prstGeom>
+                    <a:noFill/>
+                    <a:ln>
+                      <a:noFill/>
+                    </a:ln>
+                  </pic:spPr>
+                </pic:pic>
+              </a:graphicData>
+            </a:graphic>
+          </wp:inline>
+        </w:drawing>
+      </w:r>
+    </w:p>
+    <w:p>
+      <w:pPr>
+        <w:rPr>
+          <w:rFonts w:ascii="Times New Roman" w:hAnsi="Times New Roman" w:cs="Times New Roman"/>
+        </w:rPr>
+      </w:pPr>
+      <w:r>
+        <w:rPr>
+          <w:rFonts w:ascii="Times New Roman" w:hAnsi="Times New Roman" w:cs="Times New Roman"/>
+        </w:rPr>
+        <w:t>L’utilisateur peut fermer la page de contact en cliquant sur la croix qui s’affiche en haut à droite. Et peut cacher le menu de login en cliquant sur la flèche d’affichage.</w:t>
+      </w:r>
+    </w:p>
+    <w:p>
+      <w:pPr>
+        <w:rPr>
+          <w:rFonts w:ascii="Times New Roman" w:hAnsi="Times New Roman" w:cs="Times New Roman"/>
+        </w:rPr>
+      </w:pPr>
+      <w:r>
+        <w:rPr>
+          <w:rFonts w:ascii="Times New Roman" w:hAnsi="Times New Roman" w:cs="Times New Roman"/>
+          <w:noProof/>
+          <w:lang w:eastAsia="fr-CH"/>
+        </w:rPr>
+        <w:drawing>
+          <wp:inline distT="0" distB="0" distL="0" distR="0">
+            <wp:extent cx="5743575" cy="495300"/>
+            <wp:effectExtent l="0" t="0" r="9525" b="0"/>
+            <wp:docPr id="6" name="Image 6" descr="C:\Users\dossantogo\Pictures\Capture1.PNG"/>
+            <wp:cNvGraphicFramePr>
+              <a:graphicFrameLocks xmlns:a="http://schemas.openxmlformats.org/drawingml/2006/main" noChangeAspect="1"/>
+            </wp:cNvGraphicFramePr>
+            <a:graphic xmlns:a="http://schemas.openxmlformats.org/drawingml/2006/main">
+              <a:graphicData uri="http://schemas.openxmlformats.org/drawingml/2006/picture">
+                <pic:pic xmlns:pic="http://schemas.openxmlformats.org/drawingml/2006/picture">
+                  <pic:nvPicPr>
+                    <pic:cNvPr id="0" name="Picture 2" descr="C:\Users\dossantogo\Pictures\Capture1.PNG"/>
+                    <pic:cNvPicPr>
+                      <a:picLocks noChangeAspect="1" noChangeArrowheads="1"/>
+                    </pic:cNvPicPr>
+                  </pic:nvPicPr>
+                  <pic:blipFill>
+                    <a:blip r:embed="rId16">
+                      <a:extLst>
+                        <a:ext uri="{28A0092B-C50C-407E-A947-70E740481C1C}">
+                          <a14:useLocalDpi xmlns:a14="http://schemas.microsoft.com/office/drawing/2010/main" val="0"/>
+                        </a:ext>
+                      </a:extLst>
+                    </a:blip>
+                    <a:srcRect/>
+                    <a:stretch>
+                      <a:fillRect/>
+                    </a:stretch>
+                  </pic:blipFill>
+                  <pic:spPr bwMode="auto">
+                    <a:xfrm>
+                      <a:off x="0" y="0"/>
+                      <a:ext cx="5743575" cy="495300"/>
+                    </a:xfrm>
+                    <a:prstGeom prst="rect">
+                      <a:avLst/>
+                    </a:prstGeom>
+                    <a:noFill/>
+                    <a:ln>
+                      <a:noFill/>
+                    </a:ln>
+                  </pic:spPr>
+                </pic:pic>
+              </a:graphicData>
+            </a:graphic>
+          </wp:inline>
+        </w:drawing>
+      </w:r>
+    </w:p>
+    <w:p>
+      <w:pPr>
+        <w:rPr>
+          <w:rFonts w:ascii="Century Gothic" w:hAnsi="Century Gothic"/>
+          <w:b/>
+          <w:u w:val="single"/>
+        </w:rPr>
+      </w:pPr>
+      <w:r>
+        <w:rPr>
+          <w:rFonts w:ascii="Times New Roman" w:hAnsi="Times New Roman" w:cs="Times New Roman"/>
+        </w:rPr>
+        <w:t>Le contenu est accessible immédiatement dès l’accès du site.</w:t>
+      </w:r>
+      <w:bookmarkStart w:id="8" w:name="_GoBack"/>
       <w:bookmarkEnd w:id="8"/>
-      <w:proofErr w:type="spellEnd"/>
-    </w:p>
-    <w:p>
-      <w:pPr>
-        <w:rPr>
-          <w:rFonts w:ascii="Century Gothic" w:hAnsi="Century Gothic"/>
-          <w:b/>
-          <w:u w:val="single"/>
-        </w:rPr>
-      </w:pPr>
-    </w:p>
-    <w:p>
-      <w:pPr>
-        <w:rPr>
-          <w:rFonts w:ascii="Century Gothic" w:hAnsi="Century Gothic"/>
-          <w:b/>
-          <w:u w:val="single"/>
-        </w:rPr>
-      </w:pPr>
-    </w:p>
-    <w:p>
-      <w:pPr>
-        <w:rPr>
-          <w:rFonts w:ascii="Century Gothic" w:hAnsi="Century Gothic"/>
-          <w:b/>
-          <w:u w:val="single"/>
-        </w:rPr>
-      </w:pPr>
-    </w:p>
-    <w:p>
-      <w:pPr>
-        <w:rPr>
-          <w:rFonts w:ascii="Century Gothic" w:hAnsi="Century Gothic"/>
-          <w:b/>
-          <w:u w:val="single"/>
-        </w:rPr>
-      </w:pPr>
     </w:p>
     <w:p>
       <w:pPr>
@@ -3604,7 +4193,6 @@
       </w:pPr>
       <w:bookmarkStart w:id="9" w:name="_Toc164906"/>
       <w:r>
-        <w:lastRenderedPageBreak/>
         <w:t>Ajout de recette</w:t>
       </w:r>
       <w:bookmarkEnd w:id="9"/>
@@ -4155,7 +4743,6 @@
       </w:pPr>
       <w:bookmarkStart w:id="10" w:name="_Toc164907"/>
       <w:r>
-        <w:lastRenderedPageBreak/>
         <w:t>Test</w:t>
       </w:r>
       <w:bookmarkEnd w:id="10"/>
@@ -4427,7 +5014,6 @@
       </w:pPr>
       <w:bookmarkStart w:id="11" w:name="_Toc164908"/>
       <w:r>
-        <w:lastRenderedPageBreak/>
         <w:t>Conclusion</w:t>
       </w:r>
       <w:bookmarkEnd w:id="11"/>
@@ -4712,7 +5298,6 @@
       </w:pPr>
       <w:bookmarkStart w:id="14" w:name="_Toc164911"/>
       <w:r>
-        <w:lastRenderedPageBreak/>
         <w:t>Critique de planification</w:t>
       </w:r>
       <w:bookmarkEnd w:id="14"/>
@@ -4993,7 +5578,6 @@
       </w:pPr>
       <w:bookmarkStart w:id="15" w:name="_Toc164912"/>
       <w:r>
-        <w:lastRenderedPageBreak/>
         <w:t>Webographie/Bibliographie/Glossaire</w:t>
       </w:r>
       <w:bookmarkEnd w:id="15"/>
@@ -5028,8 +5612,8 @@
       </w:pPr>
     </w:p>
     <w:sectPr>
-      <w:headerReference w:type="default" r:id="rId8"/>
-      <w:footerReference w:type="default" r:id="rId9"/>
+      <w:headerReference w:type="default" r:id="rId17"/>
+      <w:footerReference w:type="default" r:id="rId18"/>
       <w:pgSz w:w="11906" w:h="16838"/>
       <w:pgMar w:top="1417" w:right="1417" w:bottom="1417" w:left="1417" w:header="708" w:footer="708" w:gutter="0"/>
       <w:cols w:space="708"/>
@@ -5596,7 +6180,7 @@
               <w:noProof/>
               <w:szCs w:val="16"/>
             </w:rPr>
-            <w:t>04.02.2019</w:t>
+            <w:t>29.04.2019</w:t>
           </w:r>
           <w:r>
             <w:rPr>
@@ -8000,6 +8584,104 @@
       <w:szCs w:val="21"/>
     </w:rPr>
   </w:style>
+  <w:style w:type="character" w:styleId="Marquedecommentaire">
+    <w:name w:val="annotation reference"/>
+    <w:basedOn w:val="Policepardfaut"/>
+    <w:uiPriority w:val="99"/>
+    <w:semiHidden/>
+    <w:unhideWhenUsed/>
+    <w:rsid w:val="0018764E"/>
+    <w:rPr>
+      <w:sz w:val="16"/>
+      <w:szCs w:val="16"/>
+    </w:rPr>
+  </w:style>
+  <w:style w:type="paragraph" w:styleId="Commentaire">
+    <w:name w:val="annotation text"/>
+    <w:basedOn w:val="Normal"/>
+    <w:link w:val="CommentaireCar"/>
+    <w:uiPriority w:val="99"/>
+    <w:semiHidden/>
+    <w:unhideWhenUsed/>
+    <w:rsid w:val="0018764E"/>
+    <w:pPr>
+      <w:spacing w:line="240" w:lineRule="auto"/>
+    </w:pPr>
+    <w:rPr>
+      <w:sz w:val="20"/>
+      <w:szCs w:val="20"/>
+    </w:rPr>
+  </w:style>
+  <w:style w:type="character" w:customStyle="1" w:styleId="CommentaireCar">
+    <w:name w:val="Commentaire Car"/>
+    <w:basedOn w:val="Policepardfaut"/>
+    <w:link w:val="Commentaire"/>
+    <w:uiPriority w:val="99"/>
+    <w:semiHidden/>
+    <w:rsid w:val="0018764E"/>
+    <w:rPr>
+      <w:sz w:val="20"/>
+      <w:szCs w:val="20"/>
+    </w:rPr>
+  </w:style>
+  <w:style w:type="paragraph" w:styleId="Objetducommentaire">
+    <w:name w:val="annotation subject"/>
+    <w:basedOn w:val="Commentaire"/>
+    <w:next w:val="Commentaire"/>
+    <w:link w:val="ObjetducommentaireCar"/>
+    <w:uiPriority w:val="99"/>
+    <w:semiHidden/>
+    <w:unhideWhenUsed/>
+    <w:rsid w:val="0018764E"/>
+    <w:rPr>
+      <w:b/>
+      <w:bCs/>
+    </w:rPr>
+  </w:style>
+  <w:style w:type="character" w:customStyle="1" w:styleId="ObjetducommentaireCar">
+    <w:name w:val="Objet du commentaire Car"/>
+    <w:basedOn w:val="CommentaireCar"/>
+    <w:link w:val="Objetducommentaire"/>
+    <w:uiPriority w:val="99"/>
+    <w:semiHidden/>
+    <w:rsid w:val="0018764E"/>
+    <w:rPr>
+      <w:b/>
+      <w:bCs/>
+      <w:sz w:val="20"/>
+      <w:szCs w:val="20"/>
+    </w:rPr>
+  </w:style>
+  <w:style w:type="paragraph" w:styleId="Textedebulles">
+    <w:name w:val="Balloon Text"/>
+    <w:basedOn w:val="Normal"/>
+    <w:link w:val="TextedebullesCar"/>
+    <w:uiPriority w:val="99"/>
+    <w:semiHidden/>
+    <w:unhideWhenUsed/>
+    <w:rsid w:val="0018764E"/>
+    <w:pPr>
+      <w:spacing w:after="0" w:line="240" w:lineRule="auto"/>
+    </w:pPr>
+    <w:rPr>
+      <w:rFonts w:ascii="Segoe UI" w:hAnsi="Segoe UI" w:cs="Segoe UI"/>
+      <w:sz w:val="18"/>
+      <w:szCs w:val="18"/>
+    </w:rPr>
+  </w:style>
+  <w:style w:type="character" w:customStyle="1" w:styleId="TextedebullesCar">
+    <w:name w:val="Texte de bulles Car"/>
+    <w:basedOn w:val="Policepardfaut"/>
+    <w:link w:val="Textedebulles"/>
+    <w:uiPriority w:val="99"/>
+    <w:semiHidden/>
+    <w:rsid w:val="0018764E"/>
+    <w:rPr>
+      <w:rFonts w:ascii="Segoe UI" w:hAnsi="Segoe UI" w:cs="Segoe UI"/>
+      <w:sz w:val="18"/>
+      <w:szCs w:val="18"/>
+    </w:rPr>
+  </w:style>
 </w:styles>
 </file>
 

</xml_diff>